<commit_message>
# --------------------------------------------------------------|-------| #                                                              65      74 # Please enter the commit message for your changes. Lines starting # with '#' will be ignored, and an empty message aborts the commit. # A commit message should contain # <Subject> (必填) # <Body>    (選填) # <Footer>  (選填) # # <Subject> # 1) 主題行的長度限制為 65 個字符 # 2) 主題行應該使用大寫並使用命令調子 # 3) 不要在主題行的結尾添加句號 # 4) 推薦使用以下提交標籤： #    [feature]：新增功能 #    [fix]：修復錯誤 #    [refactor]：重構程式碼 #    [style]：改進程式碼風格 #    [docs]：更新文件 #    [test]：新增或改進測試 #    [chore]：改進構建流程或開發工具 #    [misc]：Others # # If applied, this commit will use "Your subjuect here"
# Separate subject from body with a blank line

# <Body>
# 對變更進行詳細描述，包括為什麼進行此更改以及如何解決問題。
#    [before]：變更之前的程式碼功能和缺陷描述。
#    [after]：變更後的程式碼功能和缺陷描述。
#    [impact]：該變更可能對用戶或其他部分造成的影響或潛在影響，包括潛在錯誤和行為變更。
#    [dependencies]：任何需要注意的相關依賴項。

# <Footer>
# 提供JIRA issue references or actions。
#    [OS-xxx]
#    [test]：測試步驟說明
</commit_message>
<xml_diff>
--- a/Math.docx
+++ b/Math.docx
@@ -63,13 +63,7 @@
         <w:t xml:space="preserve"> matrices and one diagonal matrix. SVD is very useful when doing dimension compressing since we can drop up some small eigenvalues in the diagonal matrix without losing too much information. And this is what PCA are doing, which applies SVD on the data covariance matrix. For Fourier transform, it transforms the time-domain signal to the frequency-domain signal by considering the signal as the summation of sinusoidal functions. In this case, we can do meaningful things like filtering signal with low-pass filter or high-pass filter to process like images.</w:t>
       </w:r>
     </w:p>
-    <w:p>
-      <w:pPr>
-        <w:rPr>
-          <w:rFonts w:hint="eastAsia"/>
-        </w:rPr>
-      </w:pPr>
-    </w:p>
+    <w:p/>
     <w:p>
       <w:pPr>
         <w:pStyle w:val="a3"/>
@@ -123,6 +117,7 @@
         <w:pStyle w:val="a3"/>
         <w:ind w:leftChars="0" w:left="360"/>
         <w:rPr>
+          <w:rFonts w:hint="eastAsia"/>
           <w:i/>
         </w:rPr>
       </w:pPr>
@@ -201,9 +196,132 @@
       </w:r>
     </w:p>
     <w:p>
+      <w:pPr>
+        <w:pStyle w:val="a3"/>
+        <w:ind w:leftChars="0" w:left="360"/>
+        <w:rPr>
+          <w:rFonts w:hint="eastAsia"/>
+          <w:i/>
+        </w:rPr>
+      </w:pPr>
+    </w:p>
+    <w:p>
+      <w:pPr>
+        <w:pStyle w:val="a3"/>
+        <w:numPr>
+          <w:ilvl w:val="0"/>
+          <w:numId w:val="1"/>
+        </w:numPr>
+        <w:ind w:leftChars="0"/>
+        <w:rPr>
+          <w:rFonts w:hint="eastAsia"/>
+        </w:rPr>
+      </w:pPr>
+      <w:r>
+        <w:rPr>
+          <w:rFonts w:hint="eastAsia"/>
+        </w:rPr>
+        <w:t xml:space="preserve">What is the difference between </w:t>
+      </w:r>
+      <w:proofErr w:type="spellStart"/>
+      <w:r>
+        <w:rPr>
+          <w:rFonts w:hint="eastAsia"/>
+        </w:rPr>
+        <w:t>Cholesky</w:t>
+      </w:r>
+      <w:proofErr w:type="spellEnd"/>
+      <w:r>
+        <w:rPr>
+          <w:rFonts w:hint="eastAsia"/>
+        </w:rPr>
+        <w:t xml:space="preserve"> decomposition and QR decomposition?</w:t>
+      </w:r>
+    </w:p>
+    <w:p>
+      <w:pPr>
+        <w:pStyle w:val="a3"/>
+        <w:ind w:leftChars="0" w:left="360"/>
+        <w:rPr>
+          <w:rFonts w:hint="eastAsia"/>
+          <w:color w:val="FF0000"/>
+        </w:rPr>
+      </w:pPr>
+      <w:r>
+        <w:rPr>
+          <w:rFonts w:hint="eastAsia"/>
+          <w:color w:val="FF0000"/>
+        </w:rPr>
+        <w:t>Answer:</w:t>
+      </w:r>
+    </w:p>
+    <w:p>
+      <w:pPr>
+        <w:pStyle w:val="a3"/>
+        <w:ind w:leftChars="0" w:left="360"/>
+        <w:rPr>
+          <w:i/>
+        </w:rPr>
+      </w:pPr>
+      <w:r>
+        <w:rPr>
+          <w:rFonts w:hint="eastAsia"/>
+          <w:i/>
+        </w:rPr>
+        <w:t xml:space="preserve">For </w:t>
+      </w:r>
+      <w:proofErr w:type="spellStart"/>
+      <w:r>
+        <w:rPr>
+          <w:rFonts w:hint="eastAsia"/>
+          <w:i/>
+        </w:rPr>
+        <w:t>Cholesky</w:t>
+      </w:r>
+      <w:proofErr w:type="spellEnd"/>
+      <w:r>
+        <w:rPr>
+          <w:rFonts w:hint="eastAsia"/>
+          <w:i/>
+        </w:rPr>
+        <w:t xml:space="preserve"> decomposition, the matrix should be Hermitian matrix and Positive-definite, while QR decomposition does not have such limitation. But it the condition for </w:t>
+      </w:r>
+      <w:proofErr w:type="spellStart"/>
+      <w:r>
+        <w:rPr>
+          <w:rFonts w:hint="eastAsia"/>
+          <w:i/>
+        </w:rPr>
+        <w:t>Cholesky</w:t>
+      </w:r>
+      <w:proofErr w:type="spellEnd"/>
+      <w:r>
+        <w:rPr>
+          <w:rFonts w:hint="eastAsia"/>
+          <w:i/>
+        </w:rPr>
+        <w:t xml:space="preserve"> is reached, then it is very convenient to solve the linear equation Ax = b if A can be decomposed into </w:t>
+      </w:r>
+      <w:proofErr w:type="spellStart"/>
+      <w:r>
+        <w:rPr>
+          <w:rFonts w:hint="eastAsia"/>
+          <w:i/>
+        </w:rPr>
+        <w:t>Cholesky</w:t>
+      </w:r>
+      <w:proofErr w:type="spellEnd"/>
+      <w:r>
+        <w:rPr>
+          <w:rFonts w:hint="eastAsia"/>
+          <w:i/>
+        </w:rPr>
+        <w:t xml:space="preserve"> format.</w:t>
+      </w:r>
       <w:bookmarkStart w:id="0" w:name="_GoBack"/>
       <w:bookmarkEnd w:id="0"/>
     </w:p>
+    <w:p/>
     <w:sectPr>
       <w:pgSz w:w="11906" w:h="16838"/>
       <w:pgMar w:top="1440" w:right="1800" w:bottom="1440" w:left="1800" w:header="851" w:footer="992" w:gutter="0"/>

</xml_diff>